<commit_message>
GPA updates from spring 2015
</commit_message>
<xml_diff>
--- a/public/kevincaseyresume.docx
+++ b/public/kevincaseyresume.docx
@@ -181,15 +181,41 @@
                 <w:szCs w:val="22"/>
               </w:rPr>
               <w:tab/>
-              <w:t xml:space="preserve">                                                   GPA: </w:t>
+              <w:t xml:space="preserve">                   </w:t>
             </w:r>
             <w:r>
               <w:rPr>
                 <w:rFonts w:ascii="Book Antiqua" w:hAnsi="Book Antiqua"/>
-                <w:sz w:val="22"/>
-                <w:szCs w:val="22"/>
-              </w:rPr>
-              <w:t>3.9</w:t>
+                <w:b/>
+                <w:sz w:val="22"/>
+                <w:szCs w:val="22"/>
+              </w:rPr>
+              <w:t xml:space="preserve">                              </w:t>
+            </w:r>
+            <w:r>
+              <w:rPr>
+                <w:rFonts w:ascii="Book Antiqua" w:hAnsi="Book Antiqua"/>
+                <w:b/>
+                <w:sz w:val="22"/>
+                <w:szCs w:val="22"/>
+              </w:rPr>
+              <w:t xml:space="preserve">GPA: </w:t>
+            </w:r>
+            <w:r>
+              <w:rPr>
+                <w:rFonts w:ascii="Book Antiqua" w:hAnsi="Book Antiqua"/>
+                <w:sz w:val="22"/>
+                <w:szCs w:val="22"/>
+              </w:rPr>
+              <w:t>3.</w:t>
+            </w:r>
+            <w:r>
+              <w:rPr>
+                <w:rFonts w:ascii="Book Antiqua" w:hAnsi="Book Antiqua"/>
+                <w:sz w:val="22"/>
+                <w:szCs w:val="22"/>
+              </w:rPr>
+              <w:t>85</w:t>
             </w:r>
           </w:p>
         </w:tc>
@@ -479,27 +505,7 @@
                       <w:szCs w:val="22"/>
                       <w:lang w:eastAsia="ko-KR"/>
                     </w:rPr>
-                    <w:t xml:space="preserve">Worked on the </w:t>
-                  </w:r>
-                  <w:proofErr w:type="spellStart"/>
-                  <w:r>
-                    <w:rPr>
-                      <w:rFonts w:ascii="Book Antiqua" w:eastAsia="Malgun Gothic" w:hAnsi="Book Antiqua"/>
-                      <w:sz w:val="22"/>
-                      <w:szCs w:val="22"/>
-                      <w:lang w:eastAsia="ko-KR"/>
-                    </w:rPr>
-                    <w:t>iOS</w:t>
-                  </w:r>
-                  <w:proofErr w:type="spellEnd"/>
-                  <w:r>
-                    <w:rPr>
-                      <w:rFonts w:ascii="Book Antiqua" w:eastAsia="Malgun Gothic" w:hAnsi="Book Antiqua"/>
-                      <w:sz w:val="22"/>
-                      <w:szCs w:val="22"/>
-                      <w:lang w:eastAsia="ko-KR"/>
-                    </w:rPr>
-                    <w:t xml:space="preserve"> News Feed Team</w:t>
+                    <w:t>Worked on the iOS News Feed Team</w:t>
                   </w:r>
                 </w:p>
                 <w:p>
@@ -538,8 +544,6 @@
                     </w:rPr>
                     <w:t>Improved the offline capabilities of all table/collection views in Facebook iOS</w:t>
                   </w:r>
-                  <w:bookmarkStart w:id="0" w:name="_GoBack"/>
-                  <w:bookmarkEnd w:id="0"/>
                 </w:p>
                 <w:p>
                   <w:pPr>
@@ -694,17 +698,7 @@
                       <w:szCs w:val="22"/>
                       <w:lang w:eastAsia="ko-KR"/>
                     </w:rPr>
-                    <w:t xml:space="preserve"> 4-6 people with node, </w:t>
-                  </w:r>
-                  <w:proofErr w:type="spellStart"/>
-                  <w:r>
-                    <w:rPr>
-                      <w:rFonts w:ascii="Book Antiqua" w:eastAsia="Malgun Gothic" w:hAnsi="Book Antiqua"/>
-                      <w:sz w:val="22"/>
-                      <w:szCs w:val="22"/>
-                      <w:lang w:eastAsia="ko-KR"/>
-                    </w:rPr>
-                    <w:t>D</w:t>
+                    <w:t xml:space="preserve"> 4-6 people with N</w:t>
                   </w:r>
                   <w:r>
                     <w:rPr>
@@ -713,9 +707,8 @@
                       <w:szCs w:val="22"/>
                       <w:lang w:eastAsia="ko-KR"/>
                     </w:rPr>
-                    <w:t>jango</w:t>
+                    <w:t>ode, D</w:t>
                   </w:r>
-                  <w:proofErr w:type="spellEnd"/>
                   <w:r>
                     <w:rPr>
                       <w:rFonts w:ascii="Book Antiqua" w:eastAsia="Malgun Gothic" w:hAnsi="Book Antiqua"/>
@@ -723,27 +716,7 @@
                       <w:szCs w:val="22"/>
                       <w:lang w:eastAsia="ko-KR"/>
                     </w:rPr>
-                    <w:t xml:space="preserve"> rails, </w:t>
-                  </w:r>
-                  <w:proofErr w:type="spellStart"/>
-                  <w:r>
-                    <w:rPr>
-                      <w:rFonts w:ascii="Book Antiqua" w:eastAsia="Malgun Gothic" w:hAnsi="Book Antiqua"/>
-                      <w:sz w:val="22"/>
-                      <w:szCs w:val="22"/>
-                      <w:lang w:eastAsia="ko-KR"/>
-                    </w:rPr>
-                    <w:t>iOS</w:t>
-                  </w:r>
-                  <w:proofErr w:type="spellEnd"/>
-                  <w:r>
-                    <w:rPr>
-                      <w:rFonts w:ascii="Book Antiqua" w:eastAsia="Malgun Gothic" w:hAnsi="Book Antiqua"/>
-                      <w:sz w:val="22"/>
-                      <w:szCs w:val="22"/>
-                      <w:lang w:eastAsia="ko-KR"/>
-                    </w:rPr>
-                    <w:t xml:space="preserve">, Android </w:t>
+                    <w:t xml:space="preserve">jango rails, iOS, Android </w:t>
                   </w:r>
                   <w:r>
                     <w:rPr>
@@ -796,7 +769,6 @@
                       <w:lang w:eastAsia="ko-KR"/>
                     </w:rPr>
                   </w:pPr>
-                  <w:proofErr w:type="spellStart"/>
                   <w:r>
                     <w:rPr>
                       <w:rFonts w:ascii="Book Antiqua" w:eastAsia="Malgun Gothic" w:hAnsi="Book Antiqua"/>
@@ -805,18 +777,7 @@
                       <w:szCs w:val="22"/>
                       <w:lang w:eastAsia="ko-KR"/>
                     </w:rPr>
-                    <w:t>Godaddy</w:t>
-                  </w:r>
-                  <w:proofErr w:type="spellEnd"/>
-                  <w:r>
-                    <w:rPr>
-                      <w:rFonts w:ascii="Book Antiqua" w:eastAsia="Malgun Gothic" w:hAnsi="Book Antiqua"/>
-                      <w:b/>
-                      <w:sz w:val="22"/>
-                      <w:szCs w:val="22"/>
-                      <w:lang w:eastAsia="ko-KR"/>
-                    </w:rPr>
-                    <w:t xml:space="preserve"> - </w:t>
+                    <w:t xml:space="preserve">Godaddy - </w:t>
                   </w:r>
                   <w:r>
                     <w:rPr>
@@ -1068,29 +1029,15 @@
                 <w:lang w:eastAsia="ko-KR"/>
               </w:rPr>
             </w:pPr>
-            <w:proofErr w:type="spellStart"/>
-            <w:proofErr w:type="gramStart"/>
-            <w:r>
-              <w:rPr>
-                <w:rFonts w:ascii="Book Antiqua" w:eastAsia="Malgun Gothic" w:hAnsi="Book Antiqua"/>
-                <w:b/>
-                <w:sz w:val="22"/>
-                <w:szCs w:val="22"/>
-                <w:lang w:eastAsia="ko-KR"/>
-              </w:rPr>
-              <w:t>studywithme</w:t>
-            </w:r>
-            <w:proofErr w:type="spellEnd"/>
-            <w:proofErr w:type="gramEnd"/>
-            <w:r>
-              <w:rPr>
-                <w:rFonts w:ascii="Book Antiqua" w:eastAsia="Malgun Gothic" w:hAnsi="Book Antiqua"/>
-                <w:b/>
-                <w:sz w:val="22"/>
-                <w:szCs w:val="22"/>
-                <w:lang w:eastAsia="ko-KR"/>
-              </w:rPr>
-              <w:t xml:space="preserve"> -</w:t>
+            <w:r>
+              <w:rPr>
+                <w:rFonts w:ascii="Book Antiqua" w:eastAsia="Malgun Gothic" w:hAnsi="Book Antiqua"/>
+                <w:b/>
+                <w:sz w:val="22"/>
+                <w:szCs w:val="22"/>
+                <w:lang w:eastAsia="ko-KR"/>
+              </w:rPr>
+              <w:t>studywithme -</w:t>
             </w:r>
             <w:r>
               <w:rPr>
@@ -1198,27 +1145,7 @@
                 <w:szCs w:val="22"/>
                 <w:lang w:eastAsia="ko-KR"/>
               </w:rPr>
-              <w:t xml:space="preserve">Built a native </w:t>
-            </w:r>
-            <w:proofErr w:type="spellStart"/>
-            <w:r>
-              <w:rPr>
-                <w:rFonts w:ascii="Book Antiqua" w:eastAsia="Malgun Gothic" w:hAnsi="Book Antiqua"/>
-                <w:sz w:val="22"/>
-                <w:szCs w:val="22"/>
-                <w:lang w:eastAsia="ko-KR"/>
-              </w:rPr>
-              <w:t>iOS</w:t>
-            </w:r>
-            <w:proofErr w:type="spellEnd"/>
-            <w:r>
-              <w:rPr>
-                <w:rFonts w:ascii="Book Antiqua" w:eastAsia="Malgun Gothic" w:hAnsi="Book Antiqua"/>
-                <w:sz w:val="22"/>
-                <w:szCs w:val="22"/>
-                <w:lang w:eastAsia="ko-KR"/>
-              </w:rPr>
-              <w:t xml:space="preserve"> app designed to allow </w:t>
+              <w:t xml:space="preserve">Built a native iOS app designed to allow </w:t>
             </w:r>
             <w:r>
               <w:rPr>
@@ -1398,27 +1325,7 @@
                 <w:szCs w:val="22"/>
                 <w:lang w:eastAsia="ko-KR"/>
               </w:rPr>
-              <w:t xml:space="preserve"> place winner in security </w:t>
-            </w:r>
-            <w:proofErr w:type="spellStart"/>
-            <w:r>
-              <w:rPr>
-                <w:rFonts w:ascii="Book Antiqua" w:eastAsia="Malgun Gothic" w:hAnsi="Book Antiqua"/>
-                <w:sz w:val="22"/>
-                <w:szCs w:val="22"/>
-                <w:lang w:eastAsia="ko-KR"/>
-              </w:rPr>
-              <w:t>hackathon</w:t>
-            </w:r>
-            <w:proofErr w:type="spellEnd"/>
-            <w:r>
-              <w:rPr>
-                <w:rFonts w:ascii="Book Antiqua" w:eastAsia="Malgun Gothic" w:hAnsi="Book Antiqua"/>
-                <w:sz w:val="22"/>
-                <w:szCs w:val="22"/>
-                <w:lang w:eastAsia="ko-KR"/>
-              </w:rPr>
-              <w:t>.</w:t>
+              <w:t xml:space="preserve"> place winner in security hackathon.</w:t>
             </w:r>
           </w:p>
           <w:p>
@@ -1535,27 +1442,15 @@
                 <w:lang w:eastAsia="ko-KR"/>
               </w:rPr>
             </w:pPr>
-            <w:proofErr w:type="spellStart"/>
-            <w:r>
-              <w:rPr>
-                <w:rFonts w:ascii="Book Antiqua" w:eastAsia="Malgun Gothic" w:hAnsi="Book Antiqua"/>
-                <w:b/>
-                <w:sz w:val="22"/>
-                <w:szCs w:val="22"/>
-                <w:lang w:eastAsia="ko-KR"/>
-              </w:rPr>
-              <w:t>Pacman</w:t>
-            </w:r>
-            <w:proofErr w:type="spellEnd"/>
-            <w:r>
-              <w:rPr>
-                <w:rFonts w:ascii="Book Antiqua" w:eastAsia="Malgun Gothic" w:hAnsi="Book Antiqua"/>
-                <w:b/>
-                <w:sz w:val="22"/>
-                <w:szCs w:val="22"/>
-                <w:lang w:eastAsia="ko-KR"/>
-              </w:rPr>
-              <w:t xml:space="preserve"> Contest</w:t>
+            <w:r>
+              <w:rPr>
+                <w:rFonts w:ascii="Book Antiqua" w:eastAsia="Malgun Gothic" w:hAnsi="Book Antiqua"/>
+                <w:b/>
+                <w:sz w:val="22"/>
+                <w:szCs w:val="22"/>
+                <w:lang w:eastAsia="ko-KR"/>
+              </w:rPr>
+              <w:t>Pacman Contest</w:t>
             </w:r>
             <w:r>
               <w:rPr>
@@ -1892,27 +1787,7 @@
                 <w:szCs w:val="22"/>
                 <w:lang w:eastAsia="ko-KR"/>
               </w:rPr>
-              <w:t xml:space="preserve"> place winner in a weeklong </w:t>
-            </w:r>
-            <w:proofErr w:type="spellStart"/>
-            <w:r>
-              <w:rPr>
-                <w:rFonts w:ascii="Book Antiqua" w:eastAsia="Malgun Gothic" w:hAnsi="Book Antiqua"/>
-                <w:sz w:val="22"/>
-                <w:szCs w:val="22"/>
-                <w:lang w:eastAsia="ko-KR"/>
-              </w:rPr>
-              <w:t>hackathon</w:t>
-            </w:r>
-            <w:proofErr w:type="spellEnd"/>
-            <w:r>
-              <w:rPr>
-                <w:rFonts w:ascii="Book Antiqua" w:eastAsia="Malgun Gothic" w:hAnsi="Book Antiqua"/>
-                <w:sz w:val="22"/>
-                <w:szCs w:val="22"/>
-                <w:lang w:eastAsia="ko-KR"/>
-              </w:rPr>
-              <w:t xml:space="preserve"> hosted by the Bancroft Library at Berkeley.</w:t>
+              <w:t xml:space="preserve"> place winner in a weeklong hackathon hosted by the Bancroft Library at Berkeley.</w:t>
             </w:r>
           </w:p>
           <w:p>
@@ -2344,27 +2219,14 @@
                 <w:lang w:eastAsia="ko-KR"/>
               </w:rPr>
             </w:pPr>
-            <w:proofErr w:type="spellStart"/>
-            <w:proofErr w:type="gramStart"/>
-            <w:r>
-              <w:rPr>
-                <w:rFonts w:ascii="Book Antiqua" w:eastAsia="Malgun Gothic" w:hAnsi="Book Antiqua"/>
-                <w:sz w:val="22"/>
-                <w:szCs w:val="22"/>
-                <w:lang w:eastAsia="ko-KR"/>
-              </w:rPr>
-              <w:t>sysadmin</w:t>
-            </w:r>
-            <w:proofErr w:type="spellEnd"/>
-            <w:proofErr w:type="gramEnd"/>
-            <w:r>
-              <w:rPr>
-                <w:rFonts w:ascii="Book Antiqua" w:eastAsia="Malgun Gothic" w:hAnsi="Book Antiqua"/>
-                <w:sz w:val="22"/>
-                <w:szCs w:val="22"/>
-                <w:lang w:eastAsia="ko-KR"/>
-              </w:rPr>
-              <w:t xml:space="preserve"> - </w:t>
+            <w:r>
+              <w:rPr>
+                <w:rFonts w:ascii="Book Antiqua" w:eastAsia="Malgun Gothic" w:hAnsi="Book Antiqua"/>
+                <w:sz w:val="22"/>
+                <w:szCs w:val="22"/>
+                <w:lang w:eastAsia="ko-KR"/>
+              </w:rPr>
+              <w:t xml:space="preserve">sysadmin - </w:t>
             </w:r>
             <w:r>
               <w:rPr>
@@ -2521,41 +2383,13 @@
         </w:rPr>
         <w:t xml:space="preserve">, </w:t>
       </w:r>
-      <w:proofErr w:type="spellStart"/>
       <w:r>
         <w:rPr>
           <w:rFonts w:ascii="Book Antiqua" w:hAnsi="Book Antiqua"/>
           <w:sz w:val="22"/>
           <w:szCs w:val="22"/>
         </w:rPr>
-        <w:t>Javascript</w:t>
-      </w:r>
-      <w:proofErr w:type="spellEnd"/>
-      <w:r>
-        <w:rPr>
-          <w:rFonts w:ascii="Book Antiqua" w:hAnsi="Book Antiqua"/>
-          <w:sz w:val="22"/>
-          <w:szCs w:val="22"/>
-        </w:rPr>
-        <w:t xml:space="preserve">, </w:t>
-      </w:r>
-      <w:proofErr w:type="spellStart"/>
-      <w:r>
-        <w:rPr>
-          <w:rFonts w:ascii="Book Antiqua" w:hAnsi="Book Antiqua"/>
-          <w:sz w:val="22"/>
-          <w:szCs w:val="22"/>
-        </w:rPr>
-        <w:t xml:space="preserve">HTML, </w:t>
-      </w:r>
-      <w:proofErr w:type="spellEnd"/>
-      <w:r>
-        <w:rPr>
-          <w:rFonts w:ascii="Book Antiqua" w:hAnsi="Book Antiqua"/>
-          <w:sz w:val="22"/>
-          <w:szCs w:val="22"/>
-        </w:rPr>
-        <w:t>CSS,</w:t>
+        <w:t>Javascript, HTML, CSS,</w:t>
       </w:r>
       <w:r>
         <w:rPr>
@@ -2607,8 +2441,18 @@
           <w:sz w:val="22"/>
           <w:szCs w:val="22"/>
         </w:rPr>
-        <w:t>Frameworks – Rails, Google App Engine, Meteor</w:t>
+        <w:t xml:space="preserve">Frameworks – </w:t>
       </w:r>
+      <w:r>
+        <w:rPr>
+          <w:rFonts w:ascii="Book Antiqua" w:hAnsi="Book Antiqua"/>
+          <w:sz w:val="22"/>
+          <w:szCs w:val="22"/>
+        </w:rPr>
+        <w:t>Rails, Google App Engine</w:t>
+      </w:r>
+      <w:bookmarkStart w:id="0" w:name="_GoBack"/>
+      <w:bookmarkEnd w:id="0"/>
       <w:r>
         <w:rPr>
           <w:rFonts w:ascii="Book Antiqua" w:hAnsi="Book Antiqua"/>

</xml_diff>

<commit_message>
add classes for fall 2015
</commit_message>
<xml_diff>
--- a/public/kevincaseyresume.docx
+++ b/public/kevincaseyresume.docx
@@ -317,7 +317,7 @@
                 <w:sz w:val="22"/>
                 <w:szCs w:val="22"/>
               </w:rPr>
-              <w:t xml:space="preserve">Artificial Intelligence, Computer Security, </w:t>
+              <w:t>Artificial Intelligence</w:t>
             </w:r>
             <w:r>
               <w:rPr>
@@ -325,7 +325,7 @@
                 <w:sz w:val="22"/>
                 <w:szCs w:val="22"/>
               </w:rPr>
-              <w:t xml:space="preserve">Algorithms, </w:t>
+              <w:t>, Machine Learning</w:t>
             </w:r>
             <w:r>
               <w:rPr>
@@ -333,7 +333,7 @@
                 <w:sz w:val="22"/>
                 <w:szCs w:val="22"/>
               </w:rPr>
-              <w:t xml:space="preserve">Operating Systems, </w:t>
+              <w:t xml:space="preserve">, Computer Security, </w:t>
             </w:r>
             <w:r>
               <w:rPr>
@@ -341,7 +341,25 @@
                 <w:sz w:val="22"/>
                 <w:szCs w:val="22"/>
               </w:rPr>
-              <w:t>Data Structures, Machine Structures</w:t>
+              <w:t>Algorithms</w:t>
+            </w:r>
+            <w:bookmarkStart w:id="0" w:name="_GoBack"/>
+            <w:bookmarkEnd w:id="0"/>
+            <w:r>
+              <w:rPr>
+                <w:rFonts w:ascii="Book Antiqua" w:eastAsiaTheme="minorEastAsia" w:hAnsi="Book Antiqua"/>
+                <w:sz w:val="22"/>
+                <w:szCs w:val="22"/>
+              </w:rPr>
+              <w:t xml:space="preserve">, </w:t>
+            </w:r>
+            <w:r>
+              <w:rPr>
+                <w:rFonts w:ascii="Book Antiqua" w:eastAsiaTheme="minorEastAsia" w:hAnsi="Book Antiqua"/>
+                <w:sz w:val="22"/>
+                <w:szCs w:val="22"/>
+              </w:rPr>
+              <w:t>Operating Systems, Networking</w:t>
             </w:r>
             <w:r>
               <w:rPr>
@@ -505,7 +523,27 @@
                       <w:szCs w:val="22"/>
                       <w:lang w:eastAsia="ko-KR"/>
                     </w:rPr>
-                    <w:t>Worked on the iOS News Feed Team</w:t>
+                    <w:t xml:space="preserve">Worked on the </w:t>
+                  </w:r>
+                  <w:proofErr w:type="spellStart"/>
+                  <w:r>
+                    <w:rPr>
+                      <w:rFonts w:ascii="Book Antiqua" w:eastAsia="Malgun Gothic" w:hAnsi="Book Antiqua"/>
+                      <w:sz w:val="22"/>
+                      <w:szCs w:val="22"/>
+                      <w:lang w:eastAsia="ko-KR"/>
+                    </w:rPr>
+                    <w:t>iOS</w:t>
+                  </w:r>
+                  <w:proofErr w:type="spellEnd"/>
+                  <w:r>
+                    <w:rPr>
+                      <w:rFonts w:ascii="Book Antiqua" w:eastAsia="Malgun Gothic" w:hAnsi="Book Antiqua"/>
+                      <w:sz w:val="22"/>
+                      <w:szCs w:val="22"/>
+                      <w:lang w:eastAsia="ko-KR"/>
+                    </w:rPr>
+                    <w:t xml:space="preserve"> News Feed Team</w:t>
                   </w:r>
                 </w:p>
                 <w:p>
@@ -542,8 +580,19 @@
                       <w:szCs w:val="22"/>
                       <w:lang w:eastAsia="ko-KR"/>
                     </w:rPr>
-                    <w:t>Improved the offline capabilities of all table/collection views in Facebook iOS</w:t>
+                    <w:t xml:space="preserve">Improved the offline capabilities of all table/collection views in Facebook </w:t>
                   </w:r>
+                  <w:proofErr w:type="spellStart"/>
+                  <w:r>
+                    <w:rPr>
+                      <w:rFonts w:ascii="Book Antiqua" w:eastAsia="Malgun Gothic" w:hAnsi="Book Antiqua"/>
+                      <w:sz w:val="22"/>
+                      <w:szCs w:val="22"/>
+                      <w:lang w:eastAsia="ko-KR"/>
+                    </w:rPr>
+                    <w:t>iOS</w:t>
+                  </w:r>
+                  <w:proofErr w:type="spellEnd"/>
                 </w:p>
                 <w:p>
                   <w:pPr>
@@ -707,7 +756,17 @@
                       <w:szCs w:val="22"/>
                       <w:lang w:eastAsia="ko-KR"/>
                     </w:rPr>
-                    <w:t>ode, D</w:t>
+                    <w:t xml:space="preserve">ode, </w:t>
+                  </w:r>
+                  <w:proofErr w:type="spellStart"/>
+                  <w:r>
+                    <w:rPr>
+                      <w:rFonts w:ascii="Book Antiqua" w:eastAsia="Malgun Gothic" w:hAnsi="Book Antiqua"/>
+                      <w:sz w:val="22"/>
+                      <w:szCs w:val="22"/>
+                      <w:lang w:eastAsia="ko-KR"/>
+                    </w:rPr>
+                    <w:t>D</w:t>
                   </w:r>
                   <w:r>
                     <w:rPr>
@@ -716,7 +775,37 @@
                       <w:szCs w:val="22"/>
                       <w:lang w:eastAsia="ko-KR"/>
                     </w:rPr>
-                    <w:t xml:space="preserve">jango rails, iOS, Android </w:t>
+                    <w:t>jango</w:t>
+                  </w:r>
+                  <w:proofErr w:type="spellEnd"/>
+                  <w:r>
+                    <w:rPr>
+                      <w:rFonts w:ascii="Book Antiqua" w:eastAsia="Malgun Gothic" w:hAnsi="Book Antiqua"/>
+                      <w:sz w:val="22"/>
+                      <w:szCs w:val="22"/>
+                      <w:lang w:eastAsia="ko-KR"/>
+                    </w:rPr>
+                    <w:t xml:space="preserve"> rails, </w:t>
+                  </w:r>
+                  <w:proofErr w:type="spellStart"/>
+                  <w:r>
+                    <w:rPr>
+                      <w:rFonts w:ascii="Book Antiqua" w:eastAsia="Malgun Gothic" w:hAnsi="Book Antiqua"/>
+                      <w:sz w:val="22"/>
+                      <w:szCs w:val="22"/>
+                      <w:lang w:eastAsia="ko-KR"/>
+                    </w:rPr>
+                    <w:t>iOS</w:t>
+                  </w:r>
+                  <w:proofErr w:type="spellEnd"/>
+                  <w:r>
+                    <w:rPr>
+                      <w:rFonts w:ascii="Book Antiqua" w:eastAsia="Malgun Gothic" w:hAnsi="Book Antiqua"/>
+                      <w:sz w:val="22"/>
+                      <w:szCs w:val="22"/>
+                      <w:lang w:eastAsia="ko-KR"/>
+                    </w:rPr>
+                    <w:t xml:space="preserve">, Android </w:t>
                   </w:r>
                   <w:r>
                     <w:rPr>
@@ -769,6 +858,7 @@
                       <w:lang w:eastAsia="ko-KR"/>
                     </w:rPr>
                   </w:pPr>
+                  <w:proofErr w:type="spellStart"/>
                   <w:r>
                     <w:rPr>
                       <w:rFonts w:ascii="Book Antiqua" w:eastAsia="Malgun Gothic" w:hAnsi="Book Antiqua"/>
@@ -777,7 +867,18 @@
                       <w:szCs w:val="22"/>
                       <w:lang w:eastAsia="ko-KR"/>
                     </w:rPr>
-                    <w:t xml:space="preserve">Godaddy - </w:t>
+                    <w:t>Godaddy</w:t>
+                  </w:r>
+                  <w:proofErr w:type="spellEnd"/>
+                  <w:r>
+                    <w:rPr>
+                      <w:rFonts w:ascii="Book Antiqua" w:eastAsia="Malgun Gothic" w:hAnsi="Book Antiqua"/>
+                      <w:b/>
+                      <w:sz w:val="22"/>
+                      <w:szCs w:val="22"/>
+                      <w:lang w:eastAsia="ko-KR"/>
+                    </w:rPr>
+                    <w:t xml:space="preserve"> - </w:t>
                   </w:r>
                   <w:r>
                     <w:rPr>
@@ -1029,15 +1130,29 @@
                 <w:lang w:eastAsia="ko-KR"/>
               </w:rPr>
             </w:pPr>
-            <w:r>
-              <w:rPr>
-                <w:rFonts w:ascii="Book Antiqua" w:eastAsia="Malgun Gothic" w:hAnsi="Book Antiqua"/>
-                <w:b/>
-                <w:sz w:val="22"/>
-                <w:szCs w:val="22"/>
-                <w:lang w:eastAsia="ko-KR"/>
-              </w:rPr>
-              <w:t>studywithme -</w:t>
+            <w:proofErr w:type="spellStart"/>
+            <w:proofErr w:type="gramStart"/>
+            <w:r>
+              <w:rPr>
+                <w:rFonts w:ascii="Book Antiqua" w:eastAsia="Malgun Gothic" w:hAnsi="Book Antiqua"/>
+                <w:b/>
+                <w:sz w:val="22"/>
+                <w:szCs w:val="22"/>
+                <w:lang w:eastAsia="ko-KR"/>
+              </w:rPr>
+              <w:t>studywithme</w:t>
+            </w:r>
+            <w:proofErr w:type="spellEnd"/>
+            <w:proofErr w:type="gramEnd"/>
+            <w:r>
+              <w:rPr>
+                <w:rFonts w:ascii="Book Antiqua" w:eastAsia="Malgun Gothic" w:hAnsi="Book Antiqua"/>
+                <w:b/>
+                <w:sz w:val="22"/>
+                <w:szCs w:val="22"/>
+                <w:lang w:eastAsia="ko-KR"/>
+              </w:rPr>
+              <w:t xml:space="preserve"> -</w:t>
             </w:r>
             <w:r>
               <w:rPr>
@@ -1145,7 +1260,27 @@
                 <w:szCs w:val="22"/>
                 <w:lang w:eastAsia="ko-KR"/>
               </w:rPr>
-              <w:t xml:space="preserve">Built a native iOS app designed to allow </w:t>
+              <w:t xml:space="preserve">Built a native </w:t>
+            </w:r>
+            <w:proofErr w:type="spellStart"/>
+            <w:r>
+              <w:rPr>
+                <w:rFonts w:ascii="Book Antiqua" w:eastAsia="Malgun Gothic" w:hAnsi="Book Antiqua"/>
+                <w:sz w:val="22"/>
+                <w:szCs w:val="22"/>
+                <w:lang w:eastAsia="ko-KR"/>
+              </w:rPr>
+              <w:t>iOS</w:t>
+            </w:r>
+            <w:proofErr w:type="spellEnd"/>
+            <w:r>
+              <w:rPr>
+                <w:rFonts w:ascii="Book Antiqua" w:eastAsia="Malgun Gothic" w:hAnsi="Book Antiqua"/>
+                <w:sz w:val="22"/>
+                <w:szCs w:val="22"/>
+                <w:lang w:eastAsia="ko-KR"/>
+              </w:rPr>
+              <w:t xml:space="preserve"> app designed to allow </w:t>
             </w:r>
             <w:r>
               <w:rPr>
@@ -1325,7 +1460,27 @@
                 <w:szCs w:val="22"/>
                 <w:lang w:eastAsia="ko-KR"/>
               </w:rPr>
-              <w:t xml:space="preserve"> place winner in security hackathon.</w:t>
+              <w:t xml:space="preserve"> place winner in security </w:t>
+            </w:r>
+            <w:proofErr w:type="spellStart"/>
+            <w:r>
+              <w:rPr>
+                <w:rFonts w:ascii="Book Antiqua" w:eastAsia="Malgun Gothic" w:hAnsi="Book Antiqua"/>
+                <w:sz w:val="22"/>
+                <w:szCs w:val="22"/>
+                <w:lang w:eastAsia="ko-KR"/>
+              </w:rPr>
+              <w:t>hackathon</w:t>
+            </w:r>
+            <w:proofErr w:type="spellEnd"/>
+            <w:r>
+              <w:rPr>
+                <w:rFonts w:ascii="Book Antiqua" w:eastAsia="Malgun Gothic" w:hAnsi="Book Antiqua"/>
+                <w:sz w:val="22"/>
+                <w:szCs w:val="22"/>
+                <w:lang w:eastAsia="ko-KR"/>
+              </w:rPr>
+              <w:t>.</w:t>
             </w:r>
           </w:p>
           <w:p>
@@ -1442,15 +1597,27 @@
                 <w:lang w:eastAsia="ko-KR"/>
               </w:rPr>
             </w:pPr>
-            <w:r>
-              <w:rPr>
-                <w:rFonts w:ascii="Book Antiqua" w:eastAsia="Malgun Gothic" w:hAnsi="Book Antiqua"/>
-                <w:b/>
-                <w:sz w:val="22"/>
-                <w:szCs w:val="22"/>
-                <w:lang w:eastAsia="ko-KR"/>
-              </w:rPr>
-              <w:t>Pacman Contest</w:t>
+            <w:proofErr w:type="spellStart"/>
+            <w:r>
+              <w:rPr>
+                <w:rFonts w:ascii="Book Antiqua" w:eastAsia="Malgun Gothic" w:hAnsi="Book Antiqua"/>
+                <w:b/>
+                <w:sz w:val="22"/>
+                <w:szCs w:val="22"/>
+                <w:lang w:eastAsia="ko-KR"/>
+              </w:rPr>
+              <w:t>Pacman</w:t>
+            </w:r>
+            <w:proofErr w:type="spellEnd"/>
+            <w:r>
+              <w:rPr>
+                <w:rFonts w:ascii="Book Antiqua" w:eastAsia="Malgun Gothic" w:hAnsi="Book Antiqua"/>
+                <w:b/>
+                <w:sz w:val="22"/>
+                <w:szCs w:val="22"/>
+                <w:lang w:eastAsia="ko-KR"/>
+              </w:rPr>
+              <w:t xml:space="preserve"> Contest</w:t>
             </w:r>
             <w:r>
               <w:rPr>
@@ -1787,7 +1954,27 @@
                 <w:szCs w:val="22"/>
                 <w:lang w:eastAsia="ko-KR"/>
               </w:rPr>
-              <w:t xml:space="preserve"> place winner in a weeklong hackathon hosted by the Bancroft Library at Berkeley.</w:t>
+              <w:t xml:space="preserve"> place winner in a weeklong </w:t>
+            </w:r>
+            <w:proofErr w:type="spellStart"/>
+            <w:r>
+              <w:rPr>
+                <w:rFonts w:ascii="Book Antiqua" w:eastAsia="Malgun Gothic" w:hAnsi="Book Antiqua"/>
+                <w:sz w:val="22"/>
+                <w:szCs w:val="22"/>
+                <w:lang w:eastAsia="ko-KR"/>
+              </w:rPr>
+              <w:t>hackathon</w:t>
+            </w:r>
+            <w:proofErr w:type="spellEnd"/>
+            <w:r>
+              <w:rPr>
+                <w:rFonts w:ascii="Book Antiqua" w:eastAsia="Malgun Gothic" w:hAnsi="Book Antiqua"/>
+                <w:sz w:val="22"/>
+                <w:szCs w:val="22"/>
+                <w:lang w:eastAsia="ko-KR"/>
+              </w:rPr>
+              <w:t xml:space="preserve"> hosted by the Bancroft Library at Berkeley.</w:t>
             </w:r>
           </w:p>
           <w:p>
@@ -2219,14 +2406,27 @@
                 <w:lang w:eastAsia="ko-KR"/>
               </w:rPr>
             </w:pPr>
-            <w:r>
-              <w:rPr>
-                <w:rFonts w:ascii="Book Antiqua" w:eastAsia="Malgun Gothic" w:hAnsi="Book Antiqua"/>
-                <w:sz w:val="22"/>
-                <w:szCs w:val="22"/>
-                <w:lang w:eastAsia="ko-KR"/>
-              </w:rPr>
-              <w:t xml:space="preserve">sysadmin - </w:t>
+            <w:proofErr w:type="spellStart"/>
+            <w:proofErr w:type="gramStart"/>
+            <w:r>
+              <w:rPr>
+                <w:rFonts w:ascii="Book Antiqua" w:eastAsia="Malgun Gothic" w:hAnsi="Book Antiqua"/>
+                <w:sz w:val="22"/>
+                <w:szCs w:val="22"/>
+                <w:lang w:eastAsia="ko-KR"/>
+              </w:rPr>
+              <w:t>sysadmin</w:t>
+            </w:r>
+            <w:proofErr w:type="spellEnd"/>
+            <w:proofErr w:type="gramEnd"/>
+            <w:r>
+              <w:rPr>
+                <w:rFonts w:ascii="Book Antiqua" w:eastAsia="Malgun Gothic" w:hAnsi="Book Antiqua"/>
+                <w:sz w:val="22"/>
+                <w:szCs w:val="22"/>
+                <w:lang w:eastAsia="ko-KR"/>
+              </w:rPr>
+              <w:t xml:space="preserve"> - </w:t>
             </w:r>
             <w:r>
               <w:rPr>
@@ -2383,13 +2583,23 @@
         </w:rPr>
         <w:t xml:space="preserve">, </w:t>
       </w:r>
+      <w:proofErr w:type="spellStart"/>
       <w:r>
         <w:rPr>
           <w:rFonts w:ascii="Book Antiqua" w:hAnsi="Book Antiqua"/>
           <w:sz w:val="22"/>
           <w:szCs w:val="22"/>
         </w:rPr>
-        <w:t>Javascript, HTML, CSS,</w:t>
+        <w:t>Javascript</w:t>
+      </w:r>
+      <w:proofErr w:type="spellEnd"/>
+      <w:r>
+        <w:rPr>
+          <w:rFonts w:ascii="Book Antiqua" w:hAnsi="Book Antiqua"/>
+          <w:sz w:val="22"/>
+          <w:szCs w:val="22"/>
+        </w:rPr>
+        <w:t>, HTML, CSS,</w:t>
       </w:r>
       <w:r>
         <w:rPr>
@@ -2451,8 +2661,6 @@
         </w:rPr>
         <w:t>Rails, Google App Engine</w:t>
       </w:r>
-      <w:bookmarkStart w:id="0" w:name="_GoBack"/>
-      <w:bookmarkEnd w:id="0"/>
       <w:r>
         <w:rPr>
           <w:rFonts w:ascii="Book Antiqua" w:hAnsi="Book Antiqua"/>

</xml_diff>

<commit_message>
updates finished school, new domain
</commit_message>
<xml_diff>
--- a/public/kevincaseyresume.docx
+++ b/public/kevincaseyresume.docx
@@ -96,7 +96,7 @@
                 <w:sz w:val="22"/>
                 <w:szCs w:val="22"/>
               </w:rPr>
-              <w:t xml:space="preserve">B.S. Expected </w:t>
+              <w:t xml:space="preserve">B.S. </w:t>
             </w:r>
             <w:r>
               <w:rPr>
@@ -215,7 +215,15 @@
                 <w:sz w:val="22"/>
                 <w:szCs w:val="22"/>
               </w:rPr>
-              <w:t>85</w:t>
+              <w:t>8</w:t>
+            </w:r>
+            <w:r>
+              <w:rPr>
+                <w:rFonts w:ascii="Book Antiqua" w:hAnsi="Book Antiqua"/>
+                <w:sz w:val="22"/>
+                <w:szCs w:val="22"/>
+              </w:rPr>
+              <w:t>6</w:t>
             </w:r>
           </w:p>
         </w:tc>
@@ -341,17 +349,15 @@
                 <w:sz w:val="22"/>
                 <w:szCs w:val="22"/>
               </w:rPr>
-              <w:t>Algorithms</w:t>
-            </w:r>
-            <w:bookmarkStart w:id="0" w:name="_GoBack"/>
-            <w:bookmarkEnd w:id="0"/>
+              <w:t xml:space="preserve">Algorithms, </w:t>
+            </w:r>
             <w:r>
               <w:rPr>
                 <w:rFonts w:ascii="Book Antiqua" w:eastAsiaTheme="minorEastAsia" w:hAnsi="Book Antiqua"/>
                 <w:sz w:val="22"/>
                 <w:szCs w:val="22"/>
               </w:rPr>
-              <w:t xml:space="preserve">, </w:t>
+              <w:t xml:space="preserve">Operating Systems, </w:t>
             </w:r>
             <w:r>
               <w:rPr>
@@ -359,7 +365,15 @@
                 <w:sz w:val="22"/>
                 <w:szCs w:val="22"/>
               </w:rPr>
-              <w:t>Operating Systems, Networking</w:t>
+              <w:t xml:space="preserve">Databases, </w:t>
+            </w:r>
+            <w:r>
+              <w:rPr>
+                <w:rFonts w:ascii="Book Antiqua" w:eastAsiaTheme="minorEastAsia" w:hAnsi="Book Antiqua"/>
+                <w:sz w:val="22"/>
+                <w:szCs w:val="22"/>
+              </w:rPr>
+              <w:t>Networking</w:t>
             </w:r>
             <w:r>
               <w:rPr>
@@ -523,27 +537,7 @@
                       <w:szCs w:val="22"/>
                       <w:lang w:eastAsia="ko-KR"/>
                     </w:rPr>
-                    <w:t xml:space="preserve">Worked on the </w:t>
-                  </w:r>
-                  <w:proofErr w:type="spellStart"/>
-                  <w:r>
-                    <w:rPr>
-                      <w:rFonts w:ascii="Book Antiqua" w:eastAsia="Malgun Gothic" w:hAnsi="Book Antiqua"/>
-                      <w:sz w:val="22"/>
-                      <w:szCs w:val="22"/>
-                      <w:lang w:eastAsia="ko-KR"/>
-                    </w:rPr>
-                    <w:t>iOS</w:t>
-                  </w:r>
-                  <w:proofErr w:type="spellEnd"/>
-                  <w:r>
-                    <w:rPr>
-                      <w:rFonts w:ascii="Book Antiqua" w:eastAsia="Malgun Gothic" w:hAnsi="Book Antiqua"/>
-                      <w:sz w:val="22"/>
-                      <w:szCs w:val="22"/>
-                      <w:lang w:eastAsia="ko-KR"/>
-                    </w:rPr>
-                    <w:t xml:space="preserve"> News Feed Team</w:t>
+                    <w:t>Worked on the iOS News Feed Team</w:t>
                   </w:r>
                 </w:p>
                 <w:p>
@@ -580,19 +574,8 @@
                       <w:szCs w:val="22"/>
                       <w:lang w:eastAsia="ko-KR"/>
                     </w:rPr>
-                    <w:t xml:space="preserve">Improved the offline capabilities of all table/collection views in Facebook </w:t>
+                    <w:t>Improved the offline capabilities of all table/collection views in Facebook iOS</w:t>
                   </w:r>
-                  <w:proofErr w:type="spellStart"/>
-                  <w:r>
-                    <w:rPr>
-                      <w:rFonts w:ascii="Book Antiqua" w:eastAsia="Malgun Gothic" w:hAnsi="Book Antiqua"/>
-                      <w:sz w:val="22"/>
-                      <w:szCs w:val="22"/>
-                      <w:lang w:eastAsia="ko-KR"/>
-                    </w:rPr>
-                    <w:t>iOS</w:t>
-                  </w:r>
-                  <w:proofErr w:type="spellEnd"/>
                 </w:p>
                 <w:p>
                   <w:pPr>
@@ -756,17 +739,7 @@
                       <w:szCs w:val="22"/>
                       <w:lang w:eastAsia="ko-KR"/>
                     </w:rPr>
-                    <w:t xml:space="preserve">ode, </w:t>
-                  </w:r>
-                  <w:proofErr w:type="spellStart"/>
-                  <w:r>
-                    <w:rPr>
-                      <w:rFonts w:ascii="Book Antiqua" w:eastAsia="Malgun Gothic" w:hAnsi="Book Antiqua"/>
-                      <w:sz w:val="22"/>
-                      <w:szCs w:val="22"/>
-                      <w:lang w:eastAsia="ko-KR"/>
-                    </w:rPr>
-                    <w:t>D</w:t>
+                    <w:t>ode, D</w:t>
                   </w:r>
                   <w:r>
                     <w:rPr>
@@ -775,37 +748,7 @@
                       <w:szCs w:val="22"/>
                       <w:lang w:eastAsia="ko-KR"/>
                     </w:rPr>
-                    <w:t>jango</w:t>
-                  </w:r>
-                  <w:proofErr w:type="spellEnd"/>
-                  <w:r>
-                    <w:rPr>
-                      <w:rFonts w:ascii="Book Antiqua" w:eastAsia="Malgun Gothic" w:hAnsi="Book Antiqua"/>
-                      <w:sz w:val="22"/>
-                      <w:szCs w:val="22"/>
-                      <w:lang w:eastAsia="ko-KR"/>
-                    </w:rPr>
-                    <w:t xml:space="preserve"> rails, </w:t>
-                  </w:r>
-                  <w:proofErr w:type="spellStart"/>
-                  <w:r>
-                    <w:rPr>
-                      <w:rFonts w:ascii="Book Antiqua" w:eastAsia="Malgun Gothic" w:hAnsi="Book Antiqua"/>
-                      <w:sz w:val="22"/>
-                      <w:szCs w:val="22"/>
-                      <w:lang w:eastAsia="ko-KR"/>
-                    </w:rPr>
-                    <w:t>iOS</w:t>
-                  </w:r>
-                  <w:proofErr w:type="spellEnd"/>
-                  <w:r>
-                    <w:rPr>
-                      <w:rFonts w:ascii="Book Antiqua" w:eastAsia="Malgun Gothic" w:hAnsi="Book Antiqua"/>
-                      <w:sz w:val="22"/>
-                      <w:szCs w:val="22"/>
-                      <w:lang w:eastAsia="ko-KR"/>
-                    </w:rPr>
-                    <w:t xml:space="preserve">, Android </w:t>
+                    <w:t xml:space="preserve">jango rails, iOS, Android </w:t>
                   </w:r>
                   <w:r>
                     <w:rPr>
@@ -858,7 +801,6 @@
                       <w:lang w:eastAsia="ko-KR"/>
                     </w:rPr>
                   </w:pPr>
-                  <w:proofErr w:type="spellStart"/>
                   <w:r>
                     <w:rPr>
                       <w:rFonts w:ascii="Book Antiqua" w:eastAsia="Malgun Gothic" w:hAnsi="Book Antiqua"/>
@@ -867,18 +809,7 @@
                       <w:szCs w:val="22"/>
                       <w:lang w:eastAsia="ko-KR"/>
                     </w:rPr>
-                    <w:t>Godaddy</w:t>
-                  </w:r>
-                  <w:proofErr w:type="spellEnd"/>
-                  <w:r>
-                    <w:rPr>
-                      <w:rFonts w:ascii="Book Antiqua" w:eastAsia="Malgun Gothic" w:hAnsi="Book Antiqua"/>
-                      <w:b/>
-                      <w:sz w:val="22"/>
-                      <w:szCs w:val="22"/>
-                      <w:lang w:eastAsia="ko-KR"/>
-                    </w:rPr>
-                    <w:t xml:space="preserve"> - </w:t>
+                    <w:t xml:space="preserve">Godaddy - </w:t>
                   </w:r>
                   <w:r>
                     <w:rPr>
@@ -1130,29 +1061,15 @@
                 <w:lang w:eastAsia="ko-KR"/>
               </w:rPr>
             </w:pPr>
-            <w:proofErr w:type="spellStart"/>
-            <w:proofErr w:type="gramStart"/>
-            <w:r>
-              <w:rPr>
-                <w:rFonts w:ascii="Book Antiqua" w:eastAsia="Malgun Gothic" w:hAnsi="Book Antiqua"/>
-                <w:b/>
-                <w:sz w:val="22"/>
-                <w:szCs w:val="22"/>
-                <w:lang w:eastAsia="ko-KR"/>
-              </w:rPr>
-              <w:t>studywithme</w:t>
-            </w:r>
-            <w:proofErr w:type="spellEnd"/>
-            <w:proofErr w:type="gramEnd"/>
-            <w:r>
-              <w:rPr>
-                <w:rFonts w:ascii="Book Antiqua" w:eastAsia="Malgun Gothic" w:hAnsi="Book Antiqua"/>
-                <w:b/>
-                <w:sz w:val="22"/>
-                <w:szCs w:val="22"/>
-                <w:lang w:eastAsia="ko-KR"/>
-              </w:rPr>
-              <w:t xml:space="preserve"> -</w:t>
+            <w:r>
+              <w:rPr>
+                <w:rFonts w:ascii="Book Antiqua" w:eastAsia="Malgun Gothic" w:hAnsi="Book Antiqua"/>
+                <w:b/>
+                <w:sz w:val="22"/>
+                <w:szCs w:val="22"/>
+                <w:lang w:eastAsia="ko-KR"/>
+              </w:rPr>
+              <w:t>studywithme -</w:t>
             </w:r>
             <w:r>
               <w:rPr>
@@ -1260,27 +1177,7 @@
                 <w:szCs w:val="22"/>
                 <w:lang w:eastAsia="ko-KR"/>
               </w:rPr>
-              <w:t xml:space="preserve">Built a native </w:t>
-            </w:r>
-            <w:proofErr w:type="spellStart"/>
-            <w:r>
-              <w:rPr>
-                <w:rFonts w:ascii="Book Antiqua" w:eastAsia="Malgun Gothic" w:hAnsi="Book Antiqua"/>
-                <w:sz w:val="22"/>
-                <w:szCs w:val="22"/>
-                <w:lang w:eastAsia="ko-KR"/>
-              </w:rPr>
-              <w:t>iOS</w:t>
-            </w:r>
-            <w:proofErr w:type="spellEnd"/>
-            <w:r>
-              <w:rPr>
-                <w:rFonts w:ascii="Book Antiqua" w:eastAsia="Malgun Gothic" w:hAnsi="Book Antiqua"/>
-                <w:sz w:val="22"/>
-                <w:szCs w:val="22"/>
-                <w:lang w:eastAsia="ko-KR"/>
-              </w:rPr>
-              <w:t xml:space="preserve"> app designed to allow </w:t>
+              <w:t xml:space="preserve">Built a native iOS app designed to allow </w:t>
             </w:r>
             <w:r>
               <w:rPr>
@@ -1460,27 +1357,7 @@
                 <w:szCs w:val="22"/>
                 <w:lang w:eastAsia="ko-KR"/>
               </w:rPr>
-              <w:t xml:space="preserve"> place winner in security </w:t>
-            </w:r>
-            <w:proofErr w:type="spellStart"/>
-            <w:r>
-              <w:rPr>
-                <w:rFonts w:ascii="Book Antiqua" w:eastAsia="Malgun Gothic" w:hAnsi="Book Antiqua"/>
-                <w:sz w:val="22"/>
-                <w:szCs w:val="22"/>
-                <w:lang w:eastAsia="ko-KR"/>
-              </w:rPr>
-              <w:t>hackathon</w:t>
-            </w:r>
-            <w:proofErr w:type="spellEnd"/>
-            <w:r>
-              <w:rPr>
-                <w:rFonts w:ascii="Book Antiqua" w:eastAsia="Malgun Gothic" w:hAnsi="Book Antiqua"/>
-                <w:sz w:val="22"/>
-                <w:szCs w:val="22"/>
-                <w:lang w:eastAsia="ko-KR"/>
-              </w:rPr>
-              <w:t>.</w:t>
+              <w:t xml:space="preserve"> place winner in security hackathon.</w:t>
             </w:r>
           </w:p>
           <w:p>
@@ -1597,27 +1474,15 @@
                 <w:lang w:eastAsia="ko-KR"/>
               </w:rPr>
             </w:pPr>
-            <w:proofErr w:type="spellStart"/>
-            <w:r>
-              <w:rPr>
-                <w:rFonts w:ascii="Book Antiqua" w:eastAsia="Malgun Gothic" w:hAnsi="Book Antiqua"/>
-                <w:b/>
-                <w:sz w:val="22"/>
-                <w:szCs w:val="22"/>
-                <w:lang w:eastAsia="ko-KR"/>
-              </w:rPr>
-              <w:t>Pacman</w:t>
-            </w:r>
-            <w:proofErr w:type="spellEnd"/>
-            <w:r>
-              <w:rPr>
-                <w:rFonts w:ascii="Book Antiqua" w:eastAsia="Malgun Gothic" w:hAnsi="Book Antiqua"/>
-                <w:b/>
-                <w:sz w:val="22"/>
-                <w:szCs w:val="22"/>
-                <w:lang w:eastAsia="ko-KR"/>
-              </w:rPr>
-              <w:t xml:space="preserve"> Contest</w:t>
+            <w:r>
+              <w:rPr>
+                <w:rFonts w:ascii="Book Antiqua" w:eastAsia="Malgun Gothic" w:hAnsi="Book Antiqua"/>
+                <w:b/>
+                <w:sz w:val="22"/>
+                <w:szCs w:val="22"/>
+                <w:lang w:eastAsia="ko-KR"/>
+              </w:rPr>
+              <w:t>Pacman Contest</w:t>
             </w:r>
             <w:r>
               <w:rPr>
@@ -1954,27 +1819,7 @@
                 <w:szCs w:val="22"/>
                 <w:lang w:eastAsia="ko-KR"/>
               </w:rPr>
-              <w:t xml:space="preserve"> place winner in a weeklong </w:t>
-            </w:r>
-            <w:proofErr w:type="spellStart"/>
-            <w:r>
-              <w:rPr>
-                <w:rFonts w:ascii="Book Antiqua" w:eastAsia="Malgun Gothic" w:hAnsi="Book Antiqua"/>
-                <w:sz w:val="22"/>
-                <w:szCs w:val="22"/>
-                <w:lang w:eastAsia="ko-KR"/>
-              </w:rPr>
-              <w:t>hackathon</w:t>
-            </w:r>
-            <w:proofErr w:type="spellEnd"/>
-            <w:r>
-              <w:rPr>
-                <w:rFonts w:ascii="Book Antiqua" w:eastAsia="Malgun Gothic" w:hAnsi="Book Antiqua"/>
-                <w:sz w:val="22"/>
-                <w:szCs w:val="22"/>
-                <w:lang w:eastAsia="ko-KR"/>
-              </w:rPr>
-              <w:t xml:space="preserve"> hosted by the Bancroft Library at Berkeley.</w:t>
+              <w:t xml:space="preserve"> place winner in a weeklong hackathon hosted by the Bancroft Library at Berkeley.</w:t>
             </w:r>
           </w:p>
           <w:p>
@@ -2081,7 +1926,12 @@
           <w:szCs w:val="22"/>
         </w:rPr>
         <w:sectPr>
-          <w:headerReference w:type="default" r:id="rId8"/>
+          <w:headerReference w:type="even" r:id="rId8"/>
+          <w:headerReference w:type="default" r:id="rId9"/>
+          <w:footerReference w:type="even" r:id="rId10"/>
+          <w:footerReference w:type="default" r:id="rId11"/>
+          <w:headerReference w:type="first" r:id="rId12"/>
+          <w:footerReference w:type="first" r:id="rId13"/>
           <w:type w:val="continuous"/>
           <w:pgSz w:w="12240" w:h="15840"/>
           <w:pgMar w:top="900" w:right="720" w:bottom="0" w:left="720" w:header="450" w:footer="720" w:gutter="0"/>
@@ -2406,27 +2256,14 @@
                 <w:lang w:eastAsia="ko-KR"/>
               </w:rPr>
             </w:pPr>
-            <w:proofErr w:type="spellStart"/>
-            <w:proofErr w:type="gramStart"/>
-            <w:r>
-              <w:rPr>
-                <w:rFonts w:ascii="Book Antiqua" w:eastAsia="Malgun Gothic" w:hAnsi="Book Antiqua"/>
-                <w:sz w:val="22"/>
-                <w:szCs w:val="22"/>
-                <w:lang w:eastAsia="ko-KR"/>
-              </w:rPr>
-              <w:t>sysadmin</w:t>
-            </w:r>
-            <w:proofErr w:type="spellEnd"/>
-            <w:proofErr w:type="gramEnd"/>
-            <w:r>
-              <w:rPr>
-                <w:rFonts w:ascii="Book Antiqua" w:eastAsia="Malgun Gothic" w:hAnsi="Book Antiqua"/>
-                <w:sz w:val="22"/>
-                <w:szCs w:val="22"/>
-                <w:lang w:eastAsia="ko-KR"/>
-              </w:rPr>
-              <w:t xml:space="preserve"> - </w:t>
+            <w:r>
+              <w:rPr>
+                <w:rFonts w:ascii="Book Antiqua" w:eastAsia="Malgun Gothic" w:hAnsi="Book Antiqua"/>
+                <w:sz w:val="22"/>
+                <w:szCs w:val="22"/>
+                <w:lang w:eastAsia="ko-KR"/>
+              </w:rPr>
+              <w:t xml:space="preserve">sysadmin - </w:t>
             </w:r>
             <w:r>
               <w:rPr>
@@ -2583,23 +2420,13 @@
         </w:rPr>
         <w:t xml:space="preserve">, </w:t>
       </w:r>
-      <w:proofErr w:type="spellStart"/>
       <w:r>
         <w:rPr>
           <w:rFonts w:ascii="Book Antiqua" w:hAnsi="Book Antiqua"/>
           <w:sz w:val="22"/>
           <w:szCs w:val="22"/>
         </w:rPr>
-        <w:t>Javascript</w:t>
-      </w:r>
-      <w:proofErr w:type="spellEnd"/>
-      <w:r>
-        <w:rPr>
-          <w:rFonts w:ascii="Book Antiqua" w:hAnsi="Book Antiqua"/>
-          <w:sz w:val="22"/>
-          <w:szCs w:val="22"/>
-        </w:rPr>
-        <w:t>, HTML, CSS,</w:t>
+        <w:t>Javascript, HTML, CSS,</w:t>
       </w:r>
       <w:r>
         <w:rPr>
@@ -2651,6 +2478,7 @@
           <w:sz w:val="22"/>
           <w:szCs w:val="22"/>
         </w:rPr>
+        <w:lastRenderedPageBreak/>
         <w:t xml:space="preserve">Frameworks – </w:t>
       </w:r>
       <w:r>
@@ -2700,6 +2528,36 @@
 </w:endnotes>
 </file>
 
+<file path=word/footer1.xml><?xml version="1.0" encoding="utf-8"?>
+<w:ftr xmlns:wpc="http://schemas.microsoft.com/office/word/2010/wordprocessingCanvas" xmlns:mo="http://schemas.microsoft.com/office/mac/office/2008/main" xmlns:mc="http://schemas.openxmlformats.org/markup-compatibility/2006" xmlns:mv="urn:schemas-microsoft-com:mac:vml" xmlns:o="urn:schemas-microsoft-com:office:office" xmlns:r="http://schemas.openxmlformats.org/officeDocument/2006/relationships" xmlns:m="http://schemas.openxmlformats.org/officeDocument/2006/math" xmlns:v="urn:schemas-microsoft-com:vml" xmlns:wp14="http://schemas.microsoft.com/office/word/2010/wordprocessingDrawing" xmlns:wp="http://schemas.openxmlformats.org/drawingml/2006/wordprocessingDrawing" xmlns:w10="urn:schemas-microsoft-com:office:word" xmlns:w="http://schemas.openxmlformats.org/wordprocessingml/2006/main" xmlns:w14="http://schemas.microsoft.com/office/word/2010/wordml" xmlns:wpg="http://schemas.microsoft.com/office/word/2010/wordprocessingGroup" xmlns:wpi="http://schemas.microsoft.com/office/word/2010/wordprocessingInk" xmlns:wne="http://schemas.microsoft.com/office/word/2006/wordml" xmlns:wps="http://schemas.microsoft.com/office/word/2010/wordprocessingShape" mc:Ignorable="w14 wp14">
+  <w:p>
+    <w:pPr>
+      <w:pStyle w:val="Footer"/>
+    </w:pPr>
+  </w:p>
+</w:ftr>
+</file>
+
+<file path=word/footer2.xml><?xml version="1.0" encoding="utf-8"?>
+<w:ftr xmlns:wpc="http://schemas.microsoft.com/office/word/2010/wordprocessingCanvas" xmlns:mo="http://schemas.microsoft.com/office/mac/office/2008/main" xmlns:mc="http://schemas.openxmlformats.org/markup-compatibility/2006" xmlns:mv="urn:schemas-microsoft-com:mac:vml" xmlns:o="urn:schemas-microsoft-com:office:office" xmlns:r="http://schemas.openxmlformats.org/officeDocument/2006/relationships" xmlns:m="http://schemas.openxmlformats.org/officeDocument/2006/math" xmlns:v="urn:schemas-microsoft-com:vml" xmlns:wp14="http://schemas.microsoft.com/office/word/2010/wordprocessingDrawing" xmlns:wp="http://schemas.openxmlformats.org/drawingml/2006/wordprocessingDrawing" xmlns:w10="urn:schemas-microsoft-com:office:word" xmlns:w="http://schemas.openxmlformats.org/wordprocessingml/2006/main" xmlns:w14="http://schemas.microsoft.com/office/word/2010/wordml" xmlns:wpg="http://schemas.microsoft.com/office/word/2010/wordprocessingGroup" xmlns:wpi="http://schemas.microsoft.com/office/word/2010/wordprocessingInk" xmlns:wne="http://schemas.microsoft.com/office/word/2006/wordml" xmlns:wps="http://schemas.microsoft.com/office/word/2010/wordprocessingShape" mc:Ignorable="w14 wp14">
+  <w:p>
+    <w:pPr>
+      <w:pStyle w:val="Footer"/>
+    </w:pPr>
+  </w:p>
+</w:ftr>
+</file>
+
+<file path=word/footer3.xml><?xml version="1.0" encoding="utf-8"?>
+<w:ftr xmlns:wpc="http://schemas.microsoft.com/office/word/2010/wordprocessingCanvas" xmlns:mo="http://schemas.microsoft.com/office/mac/office/2008/main" xmlns:mc="http://schemas.openxmlformats.org/markup-compatibility/2006" xmlns:mv="urn:schemas-microsoft-com:mac:vml" xmlns:o="urn:schemas-microsoft-com:office:office" xmlns:r="http://schemas.openxmlformats.org/officeDocument/2006/relationships" xmlns:m="http://schemas.openxmlformats.org/officeDocument/2006/math" xmlns:v="urn:schemas-microsoft-com:vml" xmlns:wp14="http://schemas.microsoft.com/office/word/2010/wordprocessingDrawing" xmlns:wp="http://schemas.openxmlformats.org/drawingml/2006/wordprocessingDrawing" xmlns:w10="urn:schemas-microsoft-com:office:word" xmlns:w="http://schemas.openxmlformats.org/wordprocessingml/2006/main" xmlns:w14="http://schemas.microsoft.com/office/word/2010/wordml" xmlns:wpg="http://schemas.microsoft.com/office/word/2010/wordprocessingGroup" xmlns:wpi="http://schemas.microsoft.com/office/word/2010/wordprocessingInk" xmlns:wne="http://schemas.microsoft.com/office/word/2006/wordml" xmlns:wps="http://schemas.microsoft.com/office/word/2010/wordprocessingShape" mc:Ignorable="w14 wp14">
+  <w:p>
+    <w:pPr>
+      <w:pStyle w:val="Footer"/>
+    </w:pPr>
+  </w:p>
+</w:ftr>
+</file>
+
 <file path=word/footnotes.xml><?xml version="1.0" encoding="utf-8"?>
 <w:footnotes xmlns:wpc="http://schemas.microsoft.com/office/word/2010/wordprocessingCanvas" xmlns:mo="http://schemas.microsoft.com/office/mac/office/2008/main" xmlns:mc="http://schemas.openxmlformats.org/markup-compatibility/2006" xmlns:mv="urn:schemas-microsoft-com:mac:vml" xmlns:o="urn:schemas-microsoft-com:office:office" xmlns:r="http://schemas.openxmlformats.org/officeDocument/2006/relationships" xmlns:m="http://schemas.openxmlformats.org/officeDocument/2006/math" xmlns:v="urn:schemas-microsoft-com:vml" xmlns:wp14="http://schemas.microsoft.com/office/word/2010/wordprocessingDrawing" xmlns:wp="http://schemas.openxmlformats.org/drawingml/2006/wordprocessingDrawing" xmlns:w10="urn:schemas-microsoft-com:office:word" xmlns:w="http://schemas.openxmlformats.org/wordprocessingml/2006/main" xmlns:w14="http://schemas.microsoft.com/office/word/2010/wordml" xmlns:wpg="http://schemas.microsoft.com/office/word/2010/wordprocessingGroup" xmlns:wpi="http://schemas.microsoft.com/office/word/2010/wordprocessingInk" xmlns:wne="http://schemas.microsoft.com/office/word/2006/wordml" xmlns:wps="http://schemas.microsoft.com/office/word/2010/wordprocessingShape" mc:Ignorable="w14 wp14">
   <w:footnote w:type="separator" w:id="-1">
@@ -2723,6 +2581,16 @@
 <w:hdr xmlns:wpc="http://schemas.microsoft.com/office/word/2010/wordprocessingCanvas" xmlns:mo="http://schemas.microsoft.com/office/mac/office/2008/main" xmlns:mc="http://schemas.openxmlformats.org/markup-compatibility/2006" xmlns:mv="urn:schemas-microsoft-com:mac:vml" xmlns:o="urn:schemas-microsoft-com:office:office" xmlns:r="http://schemas.openxmlformats.org/officeDocument/2006/relationships" xmlns:m="http://schemas.openxmlformats.org/officeDocument/2006/math" xmlns:v="urn:schemas-microsoft-com:vml" xmlns:wp14="http://schemas.microsoft.com/office/word/2010/wordprocessingDrawing" xmlns:wp="http://schemas.openxmlformats.org/drawingml/2006/wordprocessingDrawing" xmlns:w10="urn:schemas-microsoft-com:office:word" xmlns:w="http://schemas.openxmlformats.org/wordprocessingml/2006/main" xmlns:w14="http://schemas.microsoft.com/office/word/2010/wordml" xmlns:wpg="http://schemas.microsoft.com/office/word/2010/wordprocessingGroup" xmlns:wpi="http://schemas.microsoft.com/office/word/2010/wordprocessingInk" xmlns:wne="http://schemas.microsoft.com/office/word/2006/wordml" xmlns:wps="http://schemas.microsoft.com/office/word/2010/wordprocessingShape" mc:Ignorable="w14 wp14">
   <w:p>
     <w:pPr>
+      <w:pStyle w:val="Header"/>
+    </w:pPr>
+  </w:p>
+</w:hdr>
+</file>
+
+<file path=word/header2.xml><?xml version="1.0" encoding="utf-8"?>
+<w:hdr xmlns:wpc="http://schemas.microsoft.com/office/word/2010/wordprocessingCanvas" xmlns:mo="http://schemas.microsoft.com/office/mac/office/2008/main" xmlns:mc="http://schemas.openxmlformats.org/markup-compatibility/2006" xmlns:mv="urn:schemas-microsoft-com:mac:vml" xmlns:o="urn:schemas-microsoft-com:office:office" xmlns:r="http://schemas.openxmlformats.org/officeDocument/2006/relationships" xmlns:m="http://schemas.openxmlformats.org/officeDocument/2006/math" xmlns:v="urn:schemas-microsoft-com:vml" xmlns:wp14="http://schemas.microsoft.com/office/word/2010/wordprocessingDrawing" xmlns:wp="http://schemas.openxmlformats.org/drawingml/2006/wordprocessingDrawing" xmlns:w10="urn:schemas-microsoft-com:office:word" xmlns:w="http://schemas.openxmlformats.org/wordprocessingml/2006/main" xmlns:w14="http://schemas.microsoft.com/office/word/2010/wordml" xmlns:wpg="http://schemas.microsoft.com/office/word/2010/wordprocessingGroup" xmlns:wpi="http://schemas.microsoft.com/office/word/2010/wordprocessingInk" xmlns:wne="http://schemas.microsoft.com/office/word/2006/wordml" xmlns:wps="http://schemas.microsoft.com/office/word/2010/wordprocessingShape" mc:Ignorable="w14 wp14">
+  <w:p>
+    <w:pPr>
       <w:jc w:val="center"/>
       <w:rPr>
         <w:rFonts w:ascii="Book Antiqua" w:hAnsi="Book Antiqua"/>
@@ -2828,9 +2696,29 @@
         <w:sz w:val="22"/>
         <w:szCs w:val="22"/>
       </w:rPr>
-      <w:t xml:space="preserve"> | kacasey.me</w:t>
+      <w:t xml:space="preserve"> | </w:t>
     </w:r>
+    <w:r>
+      <w:rPr>
+        <w:rFonts w:ascii="Book Antiqua" w:hAnsi="Book Antiqua"/>
+        <w:sz w:val="22"/>
+        <w:szCs w:val="22"/>
+      </w:rPr>
+      <w:t>kacasey.herokuapp.com</w:t>
+    </w:r>
+    <w:bookmarkStart w:id="0" w:name="_GoBack"/>
+    <w:bookmarkEnd w:id="0"/>
   </w:p>
+  <w:p>
+    <w:pPr>
+      <w:pStyle w:val="Header"/>
+    </w:pPr>
+  </w:p>
+</w:hdr>
+</file>
+
+<file path=word/header3.xml><?xml version="1.0" encoding="utf-8"?>
+<w:hdr xmlns:wpc="http://schemas.microsoft.com/office/word/2010/wordprocessingCanvas" xmlns:mo="http://schemas.microsoft.com/office/mac/office/2008/main" xmlns:mc="http://schemas.openxmlformats.org/markup-compatibility/2006" xmlns:mv="urn:schemas-microsoft-com:mac:vml" xmlns:o="urn:schemas-microsoft-com:office:office" xmlns:r="http://schemas.openxmlformats.org/officeDocument/2006/relationships" xmlns:m="http://schemas.openxmlformats.org/officeDocument/2006/math" xmlns:v="urn:schemas-microsoft-com:vml" xmlns:wp14="http://schemas.microsoft.com/office/word/2010/wordprocessingDrawing" xmlns:wp="http://schemas.openxmlformats.org/drawingml/2006/wordprocessingDrawing" xmlns:w10="urn:schemas-microsoft-com:office:word" xmlns:w="http://schemas.openxmlformats.org/wordprocessingml/2006/main" xmlns:w14="http://schemas.microsoft.com/office/word/2010/wordml" xmlns:wpg="http://schemas.microsoft.com/office/word/2010/wordprocessingGroup" xmlns:wpi="http://schemas.microsoft.com/office/word/2010/wordprocessingInk" xmlns:wne="http://schemas.microsoft.com/office/word/2006/wordml" xmlns:wps="http://schemas.microsoft.com/office/word/2010/wordprocessingShape" mc:Ignorable="w14 wp14">
   <w:p>
     <w:pPr>
       <w:pStyle w:val="Header"/>

</xml_diff>